<commit_message>
Menambahkan report daily scrum
</commit_message>
<xml_diff>
--- a/Turu.docx
+++ b/Turu.docx
@@ -5921,6 +5921,1347 @@
         </w:rPr>
       </w:pPr>
     </w:p>
+    <w:tbl>
+      <w:tblPr>
+        <w:tblStyle w:val="TableGrid"/>
+        <w:tblpPr w:leftFromText="180" w:rightFromText="180" w:vertAnchor="text" w:horzAnchor="margin" w:tblpXSpec="center" w:tblpY="947"/>
+        <w:tblW w:w="10421" w:type="dxa"/>
+        <w:tblLook w:val="04A0" w:firstRow="1" w:lastRow="0" w:firstColumn="1" w:lastColumn="0" w:noHBand="0" w:noVBand="1"/>
+      </w:tblPr>
+      <w:tblGrid>
+        <w:gridCol w:w="672"/>
+        <w:gridCol w:w="1251"/>
+        <w:gridCol w:w="2752"/>
+        <w:gridCol w:w="1327"/>
+        <w:gridCol w:w="3037"/>
+        <w:gridCol w:w="1382"/>
+      </w:tblGrid>
+      <w:tr>
+        <w:tc>
+          <w:tcPr>
+            <w:tcW w:w="10421" w:type="dxa"/>
+            <w:gridSpan w:val="6"/>
+            <w:shd w:val="clear" w:color="auto" w:fill="92D050"/>
+          </w:tcPr>
+          <w:p>
+            <w:pPr>
+              <w:jc w:val="center"/>
+              <w:rPr>
+                <w:b/>
+                <w:bCs/>
+              </w:rPr>
+            </w:pPr>
+            <w:r>
+              <w:rPr>
+                <w:b/>
+                <w:bCs/>
+              </w:rPr>
+              <w:t>Daily Scrum Meeting Report</w:t>
+            </w:r>
+          </w:p>
+        </w:tc>
+      </w:tr>
+      <w:tr>
+        <w:tc>
+          <w:tcPr>
+            <w:tcW w:w="672" w:type="dxa"/>
+          </w:tcPr>
+          <w:p>
+            <w:pPr>
+              <w:jc w:val="center"/>
+              <w:rPr>
+                <w:b/>
+                <w:bCs/>
+              </w:rPr>
+            </w:pPr>
+            <w:r>
+              <w:rPr>
+                <w:b/>
+                <w:bCs/>
+              </w:rPr>
+              <w:t>NO</w:t>
+            </w:r>
+          </w:p>
+        </w:tc>
+        <w:tc>
+          <w:tcPr>
+            <w:tcW w:w="1251" w:type="dxa"/>
+          </w:tcPr>
+          <w:p>
+            <w:pPr>
+              <w:jc w:val="center"/>
+              <w:rPr>
+                <w:b/>
+                <w:bCs/>
+              </w:rPr>
+            </w:pPr>
+            <w:r>
+              <w:rPr>
+                <w:b/>
+                <w:bCs/>
+              </w:rPr>
+              <w:t xml:space="preserve">Nama </w:t>
+            </w:r>
+            <w:proofErr w:type="spellStart"/>
+            <w:r>
+              <w:rPr>
+                <w:b/>
+                <w:bCs/>
+              </w:rPr>
+              <w:t>Anggota</w:t>
+            </w:r>
+            <w:proofErr w:type="spellEnd"/>
+          </w:p>
+        </w:tc>
+        <w:tc>
+          <w:tcPr>
+            <w:tcW w:w="2752" w:type="dxa"/>
+          </w:tcPr>
+          <w:p>
+            <w:pPr>
+              <w:jc w:val="center"/>
+              <w:rPr>
+                <w:b/>
+                <w:bCs/>
+              </w:rPr>
+            </w:pPr>
+            <w:r>
+              <w:rPr>
+                <w:b/>
+                <w:bCs/>
+              </w:rPr>
+              <w:t xml:space="preserve">Task yang </w:t>
+            </w:r>
+            <w:proofErr w:type="spellStart"/>
+            <w:r>
+              <w:rPr>
+                <w:b/>
+                <w:bCs/>
+              </w:rPr>
+              <w:t>dikerjakan</w:t>
+            </w:r>
+            <w:proofErr w:type="spellEnd"/>
+          </w:p>
+        </w:tc>
+        <w:tc>
+          <w:tcPr>
+            <w:tcW w:w="1327" w:type="dxa"/>
+          </w:tcPr>
+          <w:p>
+            <w:pPr>
+              <w:jc w:val="center"/>
+              <w:rPr>
+                <w:b/>
+                <w:bCs/>
+              </w:rPr>
+            </w:pPr>
+            <w:proofErr w:type="spellStart"/>
+            <w:r>
+              <w:rPr>
+                <w:b/>
+                <w:bCs/>
+              </w:rPr>
+              <w:t>Tanggal</w:t>
+            </w:r>
+            <w:proofErr w:type="spellEnd"/>
+            <w:r>
+              <w:rPr>
+                <w:b/>
+                <w:bCs/>
+              </w:rPr>
+              <w:t xml:space="preserve"> </w:t>
+            </w:r>
+            <w:proofErr w:type="spellStart"/>
+            <w:r>
+              <w:rPr>
+                <w:b/>
+                <w:bCs/>
+              </w:rPr>
+              <w:t>Pengerjaan</w:t>
+            </w:r>
+            <w:proofErr w:type="spellEnd"/>
+          </w:p>
+        </w:tc>
+        <w:tc>
+          <w:tcPr>
+            <w:tcW w:w="3037" w:type="dxa"/>
+          </w:tcPr>
+          <w:p>
+            <w:pPr>
+              <w:jc w:val="center"/>
+              <w:rPr>
+                <w:b/>
+                <w:bCs/>
+              </w:rPr>
+            </w:pPr>
+            <w:proofErr w:type="spellStart"/>
+            <w:r>
+              <w:rPr>
+                <w:b/>
+                <w:bCs/>
+              </w:rPr>
+              <w:t>Kendala</w:t>
+            </w:r>
+            <w:proofErr w:type="spellEnd"/>
+            <w:r>
+              <w:rPr>
+                <w:b/>
+                <w:bCs/>
+              </w:rPr>
+              <w:t xml:space="preserve"> yang </w:t>
+            </w:r>
+            <w:proofErr w:type="spellStart"/>
+            <w:r>
+              <w:rPr>
+                <w:b/>
+                <w:bCs/>
+              </w:rPr>
+              <w:t>dihadapi</w:t>
+            </w:r>
+            <w:proofErr w:type="spellEnd"/>
+          </w:p>
+        </w:tc>
+        <w:tc>
+          <w:tcPr>
+            <w:tcW w:w="1382" w:type="dxa"/>
+          </w:tcPr>
+          <w:p>
+            <w:pPr>
+              <w:jc w:val="center"/>
+              <w:rPr>
+                <w:b/>
+                <w:bCs/>
+              </w:rPr>
+            </w:pPr>
+            <w:r>
+              <w:rPr>
+                <w:b/>
+                <w:bCs/>
+              </w:rPr>
+              <w:t xml:space="preserve">Waktu </w:t>
+            </w:r>
+            <w:proofErr w:type="spellStart"/>
+            <w:r>
+              <w:rPr>
+                <w:b/>
+                <w:bCs/>
+              </w:rPr>
+              <w:t>Perkiraan</w:t>
+            </w:r>
+            <w:proofErr w:type="spellEnd"/>
+            <w:r>
+              <w:rPr>
+                <w:b/>
+                <w:bCs/>
+              </w:rPr>
+              <w:t xml:space="preserve"> </w:t>
+            </w:r>
+            <w:proofErr w:type="spellStart"/>
+            <w:r>
+              <w:rPr>
+                <w:b/>
+                <w:bCs/>
+              </w:rPr>
+              <w:t>Selesai</w:t>
+            </w:r>
+            <w:proofErr w:type="spellEnd"/>
+          </w:p>
+        </w:tc>
+      </w:tr>
+      <w:tr>
+        <w:tc>
+          <w:tcPr>
+            <w:tcW w:w="672" w:type="dxa"/>
+          </w:tcPr>
+          <w:p>
+            <w:pPr>
+              <w:jc w:val="center"/>
+            </w:pPr>
+            <w:r>
+              <w:t>1</w:t>
+            </w:r>
+          </w:p>
+        </w:tc>
+        <w:tc>
+          <w:tcPr>
+            <w:tcW w:w="1251" w:type="dxa"/>
+          </w:tcPr>
+          <w:p>
+            <w:pPr>
+              <w:jc w:val="center"/>
+            </w:pPr>
+            <w:r>
+              <w:t>Brian</w:t>
+            </w:r>
+          </w:p>
+        </w:tc>
+        <w:tc>
+          <w:tcPr>
+            <w:tcW w:w="2752" w:type="dxa"/>
+          </w:tcPr>
+          <w:p>
+            <w:pPr>
+              <w:jc w:val="center"/>
+            </w:pPr>
+            <w:proofErr w:type="spellStart"/>
+            <w:r>
+              <w:t>Membuat</w:t>
+            </w:r>
+            <w:proofErr w:type="spellEnd"/>
+            <w:r>
+              <w:t xml:space="preserve"> </w:t>
+            </w:r>
+            <w:proofErr w:type="spellStart"/>
+            <w:r>
+              <w:t>halaman</w:t>
+            </w:r>
+            <w:proofErr w:type="spellEnd"/>
+            <w:r>
+              <w:t xml:space="preserve"> Login</w:t>
+            </w:r>
+          </w:p>
+        </w:tc>
+        <w:tc>
+          <w:tcPr>
+            <w:tcW w:w="1327" w:type="dxa"/>
+          </w:tcPr>
+          <w:p>
+            <w:pPr>
+              <w:jc w:val="center"/>
+            </w:pPr>
+            <w:r>
+              <w:t xml:space="preserve">4 </w:t>
+            </w:r>
+            <w:proofErr w:type="spellStart"/>
+            <w:r>
+              <w:t>april</w:t>
+            </w:r>
+            <w:proofErr w:type="spellEnd"/>
+          </w:p>
+        </w:tc>
+        <w:tc>
+          <w:tcPr>
+            <w:tcW w:w="3037" w:type="dxa"/>
+          </w:tcPr>
+          <w:p>
+            <w:pPr>
+              <w:jc w:val="center"/>
+            </w:pPr>
+            <w:r>
+              <w:rPr>
+                <w:rFonts w:ascii="Calibri" w:eastAsia="Times New Roman" w:hAnsi="Calibri" w:cs="Calibri"/>
+                <w:color w:val="000000"/>
+                <w:kern w:val="0"/>
+                <w14:ligatures w14:val="none"/>
+              </w:rPr>
+              <w:t>-</w:t>
+            </w:r>
+          </w:p>
+        </w:tc>
+        <w:tc>
+          <w:tcPr>
+            <w:tcW w:w="1382" w:type="dxa"/>
+            <w:shd w:val="clear" w:color="auto" w:fill="FFFFFF" w:themeFill="background1"/>
+          </w:tcPr>
+          <w:p>
+            <w:pPr>
+              <w:jc w:val="center"/>
+            </w:pPr>
+            <w:r>
+              <w:t>2hari</w:t>
+            </w:r>
+          </w:p>
+        </w:tc>
+      </w:tr>
+      <w:tr>
+        <w:tc>
+          <w:tcPr>
+            <w:tcW w:w="672" w:type="dxa"/>
+          </w:tcPr>
+          <w:p>
+            <w:pPr>
+              <w:jc w:val="center"/>
+            </w:pPr>
+            <w:r>
+              <w:t>2</w:t>
+            </w:r>
+          </w:p>
+        </w:tc>
+        <w:tc>
+          <w:tcPr>
+            <w:tcW w:w="1251" w:type="dxa"/>
+          </w:tcPr>
+          <w:p>
+            <w:pPr>
+              <w:jc w:val="center"/>
+            </w:pPr>
+            <w:r>
+              <w:t>Richard</w:t>
+            </w:r>
+          </w:p>
+        </w:tc>
+        <w:tc>
+          <w:tcPr>
+            <w:tcW w:w="2752" w:type="dxa"/>
+          </w:tcPr>
+          <w:p>
+            <w:pPr>
+              <w:jc w:val="center"/>
+            </w:pPr>
+            <w:proofErr w:type="spellStart"/>
+            <w:r>
+              <w:t>Membuat</w:t>
+            </w:r>
+            <w:proofErr w:type="spellEnd"/>
+            <w:r>
+              <w:t xml:space="preserve"> </w:t>
+            </w:r>
+            <w:proofErr w:type="spellStart"/>
+            <w:r>
+              <w:t>halaman</w:t>
+            </w:r>
+            <w:proofErr w:type="spellEnd"/>
+            <w:r>
+              <w:t xml:space="preserve"> Register</w:t>
+            </w:r>
+          </w:p>
+        </w:tc>
+        <w:tc>
+          <w:tcPr>
+            <w:tcW w:w="1327" w:type="dxa"/>
+          </w:tcPr>
+          <w:p>
+            <w:pPr>
+              <w:jc w:val="center"/>
+            </w:pPr>
+            <w:r>
+              <w:rPr>
+                <w:rFonts w:ascii="Calibri" w:eastAsia="Times New Roman" w:hAnsi="Calibri" w:cs="Calibri"/>
+                <w:color w:val="000000"/>
+                <w:kern w:val="0"/>
+                <w14:ligatures w14:val="none"/>
+              </w:rPr>
+              <w:t xml:space="preserve">6 </w:t>
+            </w:r>
+            <w:proofErr w:type="spellStart"/>
+            <w:r>
+              <w:rPr>
+                <w:rFonts w:ascii="Calibri" w:eastAsia="Times New Roman" w:hAnsi="Calibri" w:cs="Calibri"/>
+                <w:color w:val="000000"/>
+                <w:kern w:val="0"/>
+                <w14:ligatures w14:val="none"/>
+              </w:rPr>
+              <w:t>april</w:t>
+            </w:r>
+            <w:proofErr w:type="spellEnd"/>
+          </w:p>
+        </w:tc>
+        <w:tc>
+          <w:tcPr>
+            <w:tcW w:w="3037" w:type="dxa"/>
+          </w:tcPr>
+          <w:p>
+            <w:pPr>
+              <w:jc w:val="center"/>
+            </w:pPr>
+            <w:r>
+              <w:rPr>
+                <w:rFonts w:ascii="Calibri" w:eastAsia="Times New Roman" w:hAnsi="Calibri" w:cs="Calibri"/>
+                <w:color w:val="000000"/>
+                <w:kern w:val="0"/>
+                <w14:ligatures w14:val="none"/>
+              </w:rPr>
+              <w:t>-</w:t>
+            </w:r>
+          </w:p>
+        </w:tc>
+        <w:tc>
+          <w:tcPr>
+            <w:tcW w:w="1382" w:type="dxa"/>
+            <w:shd w:val="clear" w:color="auto" w:fill="FFFFFF" w:themeFill="background1"/>
+          </w:tcPr>
+          <w:p>
+            <w:pPr>
+              <w:jc w:val="center"/>
+            </w:pPr>
+            <w:r>
+              <w:t>1hari</w:t>
+            </w:r>
+          </w:p>
+        </w:tc>
+      </w:tr>
+      <w:tr>
+        <w:tc>
+          <w:tcPr>
+            <w:tcW w:w="672" w:type="dxa"/>
+          </w:tcPr>
+          <w:p>
+            <w:pPr>
+              <w:jc w:val="center"/>
+            </w:pPr>
+            <w:r>
+              <w:t>3</w:t>
+            </w:r>
+          </w:p>
+        </w:tc>
+        <w:tc>
+          <w:tcPr>
+            <w:tcW w:w="1251" w:type="dxa"/>
+          </w:tcPr>
+          <w:p>
+            <w:pPr>
+              <w:jc w:val="center"/>
+            </w:pPr>
+            <w:r>
+              <w:t>Brian &amp; Wilbert</w:t>
+            </w:r>
+          </w:p>
+        </w:tc>
+        <w:tc>
+          <w:tcPr>
+            <w:tcW w:w="2752" w:type="dxa"/>
+          </w:tcPr>
+          <w:p>
+            <w:pPr>
+              <w:jc w:val="center"/>
+            </w:pPr>
+            <w:proofErr w:type="spellStart"/>
+            <w:r>
+              <w:t>Membuat</w:t>
+            </w:r>
+            <w:proofErr w:type="spellEnd"/>
+            <w:r>
+              <w:t xml:space="preserve"> 3 </w:t>
+            </w:r>
+            <w:proofErr w:type="spellStart"/>
+            <w:proofErr w:type="gramStart"/>
+            <w:r>
+              <w:t>halaman</w:t>
+            </w:r>
+            <w:proofErr w:type="spellEnd"/>
+            <w:r>
+              <w:t xml:space="preserve"> </w:t>
+            </w:r>
+            <w:r>
+              <w:rPr>
+                <w:rFonts w:ascii="Calibri" w:eastAsia="Times New Roman" w:hAnsi="Calibri" w:cs="Calibri"/>
+                <w:color w:val="000000"/>
+                <w:kern w:val="0"/>
+                <w14:ligatures w14:val="none"/>
+              </w:rPr>
+              <w:t xml:space="preserve"> Trending</w:t>
+            </w:r>
+            <w:proofErr w:type="gramEnd"/>
+            <w:r>
+              <w:rPr>
+                <w:rFonts w:ascii="Calibri" w:eastAsia="Times New Roman" w:hAnsi="Calibri" w:cs="Calibri"/>
+                <w:color w:val="000000"/>
+                <w:kern w:val="0"/>
+                <w14:ligatures w14:val="none"/>
+              </w:rPr>
+              <w:t xml:space="preserve"> Movies, Trending on TV dan</w:t>
+            </w:r>
+            <w:r>
+              <w:rPr>
+                <w:rFonts w:ascii="Calibri" w:eastAsia="Times New Roman" w:hAnsi="Calibri" w:cs="Calibri"/>
+                <w:color w:val="000000"/>
+                <w:kern w:val="0"/>
+                <w14:ligatures w14:val="none"/>
+              </w:rPr>
+              <w:t xml:space="preserve"> profile</w:t>
+            </w:r>
+          </w:p>
+        </w:tc>
+        <w:tc>
+          <w:tcPr>
+            <w:tcW w:w="1327" w:type="dxa"/>
+          </w:tcPr>
+          <w:p>
+            <w:pPr>
+              <w:jc w:val="center"/>
+            </w:pPr>
+            <w:r>
+              <w:rPr>
+                <w:rFonts w:ascii="Calibri" w:eastAsia="Times New Roman" w:hAnsi="Calibri" w:cs="Calibri"/>
+                <w:color w:val="000000"/>
+                <w:kern w:val="0"/>
+                <w14:ligatures w14:val="none"/>
+              </w:rPr>
+              <w:t xml:space="preserve">10 </w:t>
+            </w:r>
+            <w:proofErr w:type="spellStart"/>
+            <w:r>
+              <w:rPr>
+                <w:rFonts w:ascii="Calibri" w:eastAsia="Times New Roman" w:hAnsi="Calibri" w:cs="Calibri"/>
+                <w:color w:val="000000"/>
+                <w:kern w:val="0"/>
+                <w14:ligatures w14:val="none"/>
+              </w:rPr>
+              <w:t>april</w:t>
+            </w:r>
+            <w:proofErr w:type="spellEnd"/>
+          </w:p>
+        </w:tc>
+        <w:tc>
+          <w:tcPr>
+            <w:tcW w:w="3037" w:type="dxa"/>
+          </w:tcPr>
+          <w:p>
+            <w:pPr>
+              <w:jc w:val="center"/>
+            </w:pPr>
+            <w:proofErr w:type="spellStart"/>
+            <w:r>
+              <w:rPr>
+                <w:rFonts w:ascii="Calibri" w:eastAsia="Times New Roman" w:hAnsi="Calibri" w:cs="Calibri"/>
+                <w:color w:val="000000"/>
+                <w:kern w:val="0"/>
+                <w14:ligatures w14:val="none"/>
+              </w:rPr>
+              <w:t>Kesulitan</w:t>
+            </w:r>
+            <w:proofErr w:type="spellEnd"/>
+            <w:r>
+              <w:rPr>
+                <w:rFonts w:ascii="Calibri" w:eastAsia="Times New Roman" w:hAnsi="Calibri" w:cs="Calibri"/>
+                <w:color w:val="000000"/>
+                <w:kern w:val="0"/>
+                <w14:ligatures w14:val="none"/>
+              </w:rPr>
+              <w:t xml:space="preserve"> </w:t>
+            </w:r>
+            <w:proofErr w:type="spellStart"/>
+            <w:r>
+              <w:rPr>
+                <w:rFonts w:ascii="Calibri" w:eastAsia="Times New Roman" w:hAnsi="Calibri" w:cs="Calibri"/>
+                <w:color w:val="000000"/>
+                <w:kern w:val="0"/>
+                <w14:ligatures w14:val="none"/>
+              </w:rPr>
+              <w:t>mencari</w:t>
+            </w:r>
+            <w:proofErr w:type="spellEnd"/>
+            <w:r>
+              <w:rPr>
+                <w:rFonts w:ascii="Calibri" w:eastAsia="Times New Roman" w:hAnsi="Calibri" w:cs="Calibri"/>
+                <w:color w:val="000000"/>
+                <w:kern w:val="0"/>
+                <w14:ligatures w14:val="none"/>
+              </w:rPr>
+              <w:t xml:space="preserve"> icon </w:t>
+            </w:r>
+            <w:proofErr w:type="spellStart"/>
+            <w:r>
+              <w:rPr>
+                <w:rFonts w:ascii="Calibri" w:eastAsia="Times New Roman" w:hAnsi="Calibri" w:cs="Calibri"/>
+                <w:color w:val="000000"/>
+                <w:kern w:val="0"/>
+                <w14:ligatures w14:val="none"/>
+              </w:rPr>
+              <w:t>untuk</w:t>
+            </w:r>
+            <w:proofErr w:type="spellEnd"/>
+            <w:r>
+              <w:rPr>
+                <w:rFonts w:ascii="Calibri" w:eastAsia="Times New Roman" w:hAnsi="Calibri" w:cs="Calibri"/>
+                <w:color w:val="000000"/>
+                <w:kern w:val="0"/>
+                <w14:ligatures w14:val="none"/>
+              </w:rPr>
+              <w:t xml:space="preserve"> </w:t>
+            </w:r>
+            <w:proofErr w:type="spellStart"/>
+            <w:r>
+              <w:rPr>
+                <w:rFonts w:ascii="Calibri" w:eastAsia="Times New Roman" w:hAnsi="Calibri" w:cs="Calibri"/>
+                <w:color w:val="000000"/>
+                <w:kern w:val="0"/>
+                <w14:ligatures w14:val="none"/>
+              </w:rPr>
+              <w:t>fitur</w:t>
+            </w:r>
+            <w:proofErr w:type="spellEnd"/>
+            <w:r>
+              <w:rPr>
+                <w:rFonts w:ascii="Calibri" w:eastAsia="Times New Roman" w:hAnsi="Calibri" w:cs="Calibri"/>
+                <w:color w:val="000000"/>
+                <w:kern w:val="0"/>
+                <w14:ligatures w14:val="none"/>
+              </w:rPr>
+              <w:t xml:space="preserve"> </w:t>
+            </w:r>
+            <w:proofErr w:type="spellStart"/>
+            <w:r>
+              <w:rPr>
+                <w:rFonts w:ascii="Calibri" w:eastAsia="Times New Roman" w:hAnsi="Calibri" w:cs="Calibri"/>
+                <w:color w:val="000000"/>
+                <w:kern w:val="0"/>
+                <w14:ligatures w14:val="none"/>
+              </w:rPr>
+              <w:t>tersebut</w:t>
+            </w:r>
+            <w:proofErr w:type="spellEnd"/>
+          </w:p>
+        </w:tc>
+        <w:tc>
+          <w:tcPr>
+            <w:tcW w:w="1382" w:type="dxa"/>
+            <w:shd w:val="clear" w:color="auto" w:fill="FFFFFF" w:themeFill="background1"/>
+          </w:tcPr>
+          <w:p>
+            <w:pPr>
+              <w:jc w:val="center"/>
+            </w:pPr>
+            <w:r>
+              <w:t>4hari</w:t>
+            </w:r>
+          </w:p>
+        </w:tc>
+      </w:tr>
+      <w:tr>
+        <w:tc>
+          <w:tcPr>
+            <w:tcW w:w="672" w:type="dxa"/>
+          </w:tcPr>
+          <w:p>
+            <w:pPr>
+              <w:jc w:val="center"/>
+            </w:pPr>
+            <w:r>
+              <w:t>4</w:t>
+            </w:r>
+          </w:p>
+        </w:tc>
+        <w:tc>
+          <w:tcPr>
+            <w:tcW w:w="1251" w:type="dxa"/>
+          </w:tcPr>
+          <w:p>
+            <w:pPr>
+              <w:jc w:val="center"/>
+            </w:pPr>
+            <w:r>
+              <w:t>Wilbert</w:t>
+            </w:r>
+          </w:p>
+        </w:tc>
+        <w:tc>
+          <w:tcPr>
+            <w:tcW w:w="2752" w:type="dxa"/>
+          </w:tcPr>
+          <w:p>
+            <w:pPr>
+              <w:jc w:val="center"/>
+            </w:pPr>
+            <w:proofErr w:type="spellStart"/>
+            <w:r>
+              <w:t>Membuat</w:t>
+            </w:r>
+            <w:proofErr w:type="spellEnd"/>
+            <w:r>
+              <w:t xml:space="preserve"> </w:t>
+            </w:r>
+            <w:proofErr w:type="spellStart"/>
+            <w:r>
+              <w:t>halaman</w:t>
+            </w:r>
+            <w:proofErr w:type="spellEnd"/>
+            <w:r>
+              <w:t xml:space="preserve"> Trending on TV </w:t>
+            </w:r>
+            <w:proofErr w:type="spellStart"/>
+            <w:r>
+              <w:t>beserta</w:t>
+            </w:r>
+            <w:proofErr w:type="spellEnd"/>
+            <w:r>
+              <w:t xml:space="preserve"> </w:t>
+            </w:r>
+            <w:proofErr w:type="spellStart"/>
+            <w:r>
+              <w:t>informasi</w:t>
+            </w:r>
+            <w:proofErr w:type="spellEnd"/>
+            <w:r>
+              <w:t xml:space="preserve"> film </w:t>
+            </w:r>
+            <w:proofErr w:type="spellStart"/>
+            <w:r>
+              <w:t>dalam</w:t>
+            </w:r>
+            <w:proofErr w:type="spellEnd"/>
+            <w:r>
+              <w:t xml:space="preserve"> Trending on TV</w:t>
+            </w:r>
+          </w:p>
+        </w:tc>
+        <w:tc>
+          <w:tcPr>
+            <w:tcW w:w="1327" w:type="dxa"/>
+          </w:tcPr>
+          <w:p>
+            <w:pPr>
+              <w:jc w:val="center"/>
+            </w:pPr>
+            <w:r>
+              <w:t xml:space="preserve">14 </w:t>
+            </w:r>
+            <w:proofErr w:type="spellStart"/>
+            <w:r>
+              <w:t>arpil</w:t>
+            </w:r>
+            <w:proofErr w:type="spellEnd"/>
+          </w:p>
+        </w:tc>
+        <w:tc>
+          <w:tcPr>
+            <w:tcW w:w="3037" w:type="dxa"/>
+          </w:tcPr>
+          <w:p>
+            <w:pPr>
+              <w:jc w:val="center"/>
+            </w:pPr>
+            <w:proofErr w:type="spellStart"/>
+            <w:r>
+              <w:t>Mencari</w:t>
+            </w:r>
+            <w:proofErr w:type="spellEnd"/>
+            <w:r>
+              <w:t xml:space="preserve"> </w:t>
+            </w:r>
+            <w:proofErr w:type="spellStart"/>
+            <w:r>
+              <w:t>informasi</w:t>
+            </w:r>
+            <w:proofErr w:type="spellEnd"/>
+            <w:r>
+              <w:t xml:space="preserve"> </w:t>
+            </w:r>
+            <w:proofErr w:type="spellStart"/>
+            <w:r>
+              <w:t>penting</w:t>
+            </w:r>
+            <w:proofErr w:type="spellEnd"/>
+            <w:r>
+              <w:t xml:space="preserve"> </w:t>
+            </w:r>
+            <w:proofErr w:type="spellStart"/>
+            <w:r>
+              <w:t>mengenai</w:t>
+            </w:r>
+            <w:proofErr w:type="spellEnd"/>
+            <w:r>
+              <w:t xml:space="preserve"> movie</w:t>
+            </w:r>
+          </w:p>
+        </w:tc>
+        <w:tc>
+          <w:tcPr>
+            <w:tcW w:w="1382" w:type="dxa"/>
+            <w:shd w:val="clear" w:color="auto" w:fill="FFFFFF" w:themeFill="background1"/>
+          </w:tcPr>
+          <w:p>
+            <w:pPr>
+              <w:jc w:val="center"/>
+            </w:pPr>
+            <w:r>
+              <w:t>3hari</w:t>
+            </w:r>
+          </w:p>
+        </w:tc>
+      </w:tr>
+      <w:tr>
+        <w:tc>
+          <w:tcPr>
+            <w:tcW w:w="672" w:type="dxa"/>
+          </w:tcPr>
+          <w:p>
+            <w:pPr>
+              <w:jc w:val="center"/>
+            </w:pPr>
+            <w:r>
+              <w:t>5</w:t>
+            </w:r>
+          </w:p>
+        </w:tc>
+        <w:tc>
+          <w:tcPr>
+            <w:tcW w:w="1251" w:type="dxa"/>
+          </w:tcPr>
+          <w:p>
+            <w:pPr>
+              <w:jc w:val="center"/>
+            </w:pPr>
+            <w:r>
+              <w:t>Richard</w:t>
+            </w:r>
+          </w:p>
+        </w:tc>
+        <w:tc>
+          <w:tcPr>
+            <w:tcW w:w="2752" w:type="dxa"/>
+          </w:tcPr>
+          <w:p>
+            <w:pPr>
+              <w:jc w:val="center"/>
+            </w:pPr>
+            <w:proofErr w:type="spellStart"/>
+            <w:r>
+              <w:t>Membuat</w:t>
+            </w:r>
+            <w:proofErr w:type="spellEnd"/>
+            <w:r>
+              <w:t xml:space="preserve"> </w:t>
+            </w:r>
+            <w:proofErr w:type="spellStart"/>
+            <w:r>
+              <w:t>halaman</w:t>
+            </w:r>
+            <w:proofErr w:type="spellEnd"/>
+            <w:r>
+              <w:t xml:space="preserve"> Trending Movies </w:t>
+            </w:r>
+            <w:proofErr w:type="spellStart"/>
+            <w:r>
+              <w:t>beserta</w:t>
+            </w:r>
+            <w:proofErr w:type="spellEnd"/>
+            <w:r>
+              <w:t xml:space="preserve"> </w:t>
+            </w:r>
+            <w:proofErr w:type="spellStart"/>
+            <w:r>
+              <w:t>informasi</w:t>
+            </w:r>
+            <w:proofErr w:type="spellEnd"/>
+            <w:r>
+              <w:t xml:space="preserve"> film </w:t>
+            </w:r>
+            <w:proofErr w:type="spellStart"/>
+            <w:r>
+              <w:t>dalam</w:t>
+            </w:r>
+            <w:proofErr w:type="spellEnd"/>
+            <w:r>
+              <w:t xml:space="preserve"> Trending Movies</w:t>
+            </w:r>
+          </w:p>
+        </w:tc>
+        <w:tc>
+          <w:tcPr>
+            <w:tcW w:w="1327" w:type="dxa"/>
+          </w:tcPr>
+          <w:p>
+            <w:pPr>
+              <w:jc w:val="center"/>
+            </w:pPr>
+            <w:r>
+              <w:t xml:space="preserve">17 </w:t>
+            </w:r>
+            <w:proofErr w:type="spellStart"/>
+            <w:r>
+              <w:t>april</w:t>
+            </w:r>
+            <w:proofErr w:type="spellEnd"/>
+          </w:p>
+        </w:tc>
+        <w:tc>
+          <w:tcPr>
+            <w:tcW w:w="3037" w:type="dxa"/>
+          </w:tcPr>
+          <w:p>
+            <w:pPr>
+              <w:jc w:val="center"/>
+            </w:pPr>
+            <w:proofErr w:type="spellStart"/>
+            <w:r>
+              <w:t>Mencari</w:t>
+            </w:r>
+            <w:proofErr w:type="spellEnd"/>
+            <w:r>
+              <w:t xml:space="preserve"> </w:t>
+            </w:r>
+            <w:proofErr w:type="spellStart"/>
+            <w:r>
+              <w:t>informasi</w:t>
+            </w:r>
+            <w:proofErr w:type="spellEnd"/>
+            <w:r>
+              <w:t xml:space="preserve"> </w:t>
+            </w:r>
+            <w:proofErr w:type="spellStart"/>
+            <w:r>
+              <w:t>penting</w:t>
+            </w:r>
+            <w:proofErr w:type="spellEnd"/>
+          </w:p>
+        </w:tc>
+        <w:tc>
+          <w:tcPr>
+            <w:tcW w:w="1382" w:type="dxa"/>
+            <w:shd w:val="clear" w:color="auto" w:fill="FFFFFF" w:themeFill="background1"/>
+          </w:tcPr>
+          <w:p>
+            <w:pPr>
+              <w:jc w:val="center"/>
+            </w:pPr>
+            <w:r>
+              <w:t>2hari</w:t>
+            </w:r>
+          </w:p>
+        </w:tc>
+      </w:tr>
+      <w:tr>
+        <w:tc>
+          <w:tcPr>
+            <w:tcW w:w="672" w:type="dxa"/>
+          </w:tcPr>
+          <w:p>
+            <w:pPr>
+              <w:jc w:val="center"/>
+            </w:pPr>
+            <w:r>
+              <w:t>6</w:t>
+            </w:r>
+          </w:p>
+        </w:tc>
+        <w:tc>
+          <w:tcPr>
+            <w:tcW w:w="1251" w:type="dxa"/>
+          </w:tcPr>
+          <w:p>
+            <w:pPr>
+              <w:jc w:val="center"/>
+            </w:pPr>
+            <w:r>
+              <w:t>Richard</w:t>
+            </w:r>
+          </w:p>
+        </w:tc>
+        <w:tc>
+          <w:tcPr>
+            <w:tcW w:w="2752" w:type="dxa"/>
+          </w:tcPr>
+          <w:p>
+            <w:pPr>
+              <w:jc w:val="center"/>
+            </w:pPr>
+            <w:proofErr w:type="spellStart"/>
+            <w:r>
+              <w:t>Membuat</w:t>
+            </w:r>
+            <w:proofErr w:type="spellEnd"/>
+            <w:r>
+              <w:t xml:space="preserve"> </w:t>
+            </w:r>
+            <w:proofErr w:type="spellStart"/>
+            <w:r>
+              <w:t>halaman</w:t>
+            </w:r>
+            <w:proofErr w:type="spellEnd"/>
+            <w:r>
+              <w:t xml:space="preserve"> Profile</w:t>
+            </w:r>
+          </w:p>
+        </w:tc>
+        <w:tc>
+          <w:tcPr>
+            <w:tcW w:w="1327" w:type="dxa"/>
+          </w:tcPr>
+          <w:p>
+            <w:pPr>
+              <w:jc w:val="center"/>
+            </w:pPr>
+            <w:r>
+              <w:t xml:space="preserve">19 </w:t>
+            </w:r>
+            <w:proofErr w:type="spellStart"/>
+            <w:r>
+              <w:t>april</w:t>
+            </w:r>
+            <w:proofErr w:type="spellEnd"/>
+          </w:p>
+        </w:tc>
+        <w:tc>
+          <w:tcPr>
+            <w:tcW w:w="3037" w:type="dxa"/>
+          </w:tcPr>
+          <w:p>
+            <w:pPr>
+              <w:jc w:val="center"/>
+            </w:pPr>
+            <w:r>
+              <w:t>-</w:t>
+            </w:r>
+          </w:p>
+        </w:tc>
+        <w:tc>
+          <w:tcPr>
+            <w:tcW w:w="1382" w:type="dxa"/>
+            <w:shd w:val="clear" w:color="auto" w:fill="FFFFFF" w:themeFill="background1"/>
+          </w:tcPr>
+          <w:p>
+            <w:pPr>
+              <w:jc w:val="center"/>
+            </w:pPr>
+            <w:r>
+              <w:t>1hari</w:t>
+            </w:r>
+          </w:p>
+        </w:tc>
+      </w:tr>
+      <w:tr>
+        <w:tc>
+          <w:tcPr>
+            <w:tcW w:w="672" w:type="dxa"/>
+          </w:tcPr>
+          <w:p>
+            <w:pPr>
+              <w:jc w:val="center"/>
+            </w:pPr>
+            <w:r>
+              <w:t>7</w:t>
+            </w:r>
+          </w:p>
+        </w:tc>
+        <w:tc>
+          <w:tcPr>
+            <w:tcW w:w="1251" w:type="dxa"/>
+          </w:tcPr>
+          <w:p>
+            <w:pPr>
+              <w:jc w:val="center"/>
+            </w:pPr>
+            <w:r>
+              <w:t>Brian</w:t>
+            </w:r>
+          </w:p>
+        </w:tc>
+        <w:tc>
+          <w:tcPr>
+            <w:tcW w:w="2752" w:type="dxa"/>
+          </w:tcPr>
+          <w:p>
+            <w:pPr>
+              <w:jc w:val="center"/>
+            </w:pPr>
+            <w:proofErr w:type="spellStart"/>
+            <w:r>
+              <w:t>Membuat</w:t>
+            </w:r>
+            <w:proofErr w:type="spellEnd"/>
+            <w:r>
+              <w:t xml:space="preserve"> profile picture, username, email dan </w:t>
+            </w:r>
+            <w:proofErr w:type="spellStart"/>
+            <w:r>
+              <w:t>nomor</w:t>
+            </w:r>
+            <w:proofErr w:type="spellEnd"/>
+            <w:r>
+              <w:t xml:space="preserve"> </w:t>
+            </w:r>
+            <w:proofErr w:type="spellStart"/>
+            <w:r>
+              <w:t>telepon</w:t>
+            </w:r>
+            <w:proofErr w:type="spellEnd"/>
+            <w:r>
+              <w:t xml:space="preserve"> di </w:t>
+            </w:r>
+            <w:proofErr w:type="spellStart"/>
+            <w:r>
+              <w:t>halman</w:t>
+            </w:r>
+            <w:proofErr w:type="spellEnd"/>
+            <w:r>
+              <w:t xml:space="preserve"> Profile</w:t>
+            </w:r>
+          </w:p>
+        </w:tc>
+        <w:tc>
+          <w:tcPr>
+            <w:tcW w:w="1327" w:type="dxa"/>
+          </w:tcPr>
+          <w:p>
+            <w:pPr>
+              <w:jc w:val="center"/>
+            </w:pPr>
+            <w:r>
+              <w:t xml:space="preserve">20 </w:t>
+            </w:r>
+            <w:proofErr w:type="spellStart"/>
+            <w:r>
+              <w:t>april</w:t>
+            </w:r>
+            <w:proofErr w:type="spellEnd"/>
+          </w:p>
+        </w:tc>
+        <w:tc>
+          <w:tcPr>
+            <w:tcW w:w="3037" w:type="dxa"/>
+          </w:tcPr>
+          <w:p>
+            <w:pPr>
+              <w:jc w:val="center"/>
+            </w:pPr>
+            <w:r>
+              <w:t>-</w:t>
+            </w:r>
+          </w:p>
+        </w:tc>
+        <w:tc>
+          <w:tcPr>
+            <w:tcW w:w="1382" w:type="dxa"/>
+            <w:shd w:val="clear" w:color="auto" w:fill="FFFFFF" w:themeFill="background1"/>
+          </w:tcPr>
+          <w:p>
+            <w:pPr>
+              <w:jc w:val="center"/>
+            </w:pPr>
+            <w:r>
+              <w:t>2hari</w:t>
+            </w:r>
+          </w:p>
+        </w:tc>
+      </w:tr>
+      <w:tr>
+        <w:tc>
+          <w:tcPr>
+            <w:tcW w:w="672" w:type="dxa"/>
+          </w:tcPr>
+          <w:p>
+            <w:pPr>
+              <w:jc w:val="center"/>
+            </w:pPr>
+            <w:r>
+              <w:t>8</w:t>
+            </w:r>
+          </w:p>
+        </w:tc>
+        <w:tc>
+          <w:tcPr>
+            <w:tcW w:w="1251" w:type="dxa"/>
+          </w:tcPr>
+          <w:p>
+            <w:pPr>
+              <w:jc w:val="center"/>
+            </w:pPr>
+            <w:r>
+              <w:t>Richard</w:t>
+            </w:r>
+          </w:p>
+        </w:tc>
+        <w:tc>
+          <w:tcPr>
+            <w:tcW w:w="2752" w:type="dxa"/>
+          </w:tcPr>
+          <w:p>
+            <w:pPr>
+              <w:jc w:val="center"/>
+            </w:pPr>
+            <w:proofErr w:type="spellStart"/>
+            <w:r>
+              <w:t>Membuat</w:t>
+            </w:r>
+            <w:proofErr w:type="spellEnd"/>
+            <w:r>
+              <w:t xml:space="preserve"> button setting di </w:t>
+            </w:r>
+            <w:proofErr w:type="spellStart"/>
+            <w:r>
+              <w:t>halaman</w:t>
+            </w:r>
+            <w:proofErr w:type="spellEnd"/>
+            <w:r>
+              <w:t xml:space="preserve"> Profile</w:t>
+            </w:r>
+          </w:p>
+        </w:tc>
+        <w:tc>
+          <w:tcPr>
+            <w:tcW w:w="1327" w:type="dxa"/>
+          </w:tcPr>
+          <w:p>
+            <w:pPr>
+              <w:jc w:val="center"/>
+            </w:pPr>
+            <w:r>
+              <w:t xml:space="preserve">22 </w:t>
+            </w:r>
+            <w:proofErr w:type="spellStart"/>
+            <w:r>
+              <w:t>april</w:t>
+            </w:r>
+            <w:proofErr w:type="spellEnd"/>
+          </w:p>
+        </w:tc>
+        <w:tc>
+          <w:tcPr>
+            <w:tcW w:w="3037" w:type="dxa"/>
+          </w:tcPr>
+          <w:p>
+            <w:pPr>
+              <w:jc w:val="center"/>
+            </w:pPr>
+            <w:proofErr w:type="spellStart"/>
+            <w:r>
+              <w:t>Membuat</w:t>
+            </w:r>
+            <w:proofErr w:type="spellEnd"/>
+            <w:r>
+              <w:t xml:space="preserve"> </w:t>
+            </w:r>
+            <w:proofErr w:type="spellStart"/>
+            <w:r>
+              <w:t>tombol</w:t>
+            </w:r>
+            <w:proofErr w:type="spellEnd"/>
+            <w:r>
+              <w:t xml:space="preserve"> </w:t>
+            </w:r>
+            <w:proofErr w:type="spellStart"/>
+            <w:r>
+              <w:t>itu</w:t>
+            </w:r>
+            <w:proofErr w:type="spellEnd"/>
+            <w:r>
+              <w:t xml:space="preserve"> </w:t>
+            </w:r>
+            <w:proofErr w:type="spellStart"/>
+            <w:r>
+              <w:t>bisa</w:t>
+            </w:r>
+            <w:proofErr w:type="spellEnd"/>
+            <w:r>
+              <w:t xml:space="preserve"> </w:t>
+            </w:r>
+            <w:proofErr w:type="spellStart"/>
+            <w:r>
+              <w:t>dipencet</w:t>
+            </w:r>
+            <w:proofErr w:type="spellEnd"/>
+            <w:r>
+              <w:t xml:space="preserve"> </w:t>
+            </w:r>
+          </w:p>
+        </w:tc>
+        <w:tc>
+          <w:tcPr>
+            <w:tcW w:w="1382" w:type="dxa"/>
+            <w:shd w:val="clear" w:color="auto" w:fill="FFFFFF" w:themeFill="background1"/>
+          </w:tcPr>
+          <w:p>
+            <w:pPr>
+              <w:jc w:val="center"/>
+            </w:pPr>
+            <w:r>
+              <w:t>1hari</w:t>
+            </w:r>
+          </w:p>
+        </w:tc>
+      </w:tr>
+    </w:tbl>
     <w:p>
       <w:pPr>
         <w:tabs>
@@ -5932,6 +7273,14 @@
           <w:szCs w:val="24"/>
         </w:rPr>
       </w:pPr>
+      <w:r>
+        <w:rPr>
+          <w:rFonts w:ascii="Arial Black" w:hAnsi="Arial Black"/>
+          <w:sz w:val="24"/>
+          <w:szCs w:val="24"/>
+        </w:rPr>
+        <w:t>Report Daily Scrum</w:t>
+      </w:r>
       <w:r>
         <w:rPr>
           <w:rFonts w:ascii="Arial Black" w:hAnsi="Arial Black"/>

</xml_diff>

<commit_message>
Menambahkan Hasil Scrum Board
</commit_message>
<xml_diff>
--- a/Turu.docx
+++ b/Turu.docx
@@ -13513,8 +13513,10 @@
       <w:pPr>
         <w:rPr>
           <w:rFonts w:ascii="Arial Black" w:hAnsi="Arial Black"/>
-          <w:sz w:val="24"/>
-          <w:szCs w:val="24"/>
+          <w:b/>
+          <w:bCs/>
+          <w:sz w:val="36"/>
+          <w:szCs w:val="36"/>
         </w:rPr>
       </w:pPr>
     </w:p>
@@ -13522,10 +13524,230 @@
       <w:pPr>
         <w:rPr>
           <w:rFonts w:ascii="Arial Black" w:hAnsi="Arial Black"/>
-          <w:sz w:val="24"/>
-          <w:szCs w:val="24"/>
+          <w:b/>
+          <w:bCs/>
+          <w:sz w:val="36"/>
+          <w:szCs w:val="36"/>
         </w:rPr>
       </w:pPr>
+      <w:r>
+        <w:rPr>
+          <w:rFonts w:ascii="Arial Black" w:hAnsi="Arial Black"/>
+          <w:b/>
+          <w:bCs/>
+          <w:sz w:val="36"/>
+          <w:szCs w:val="36"/>
+        </w:rPr>
+        <w:lastRenderedPageBreak/>
+        <w:t>Scrum Board</w:t>
+      </w:r>
+    </w:p>
+    <w:p>
+      <w:pPr>
+        <w:rPr>
+          <w:rFonts w:ascii="Arial Black" w:hAnsi="Arial Black"/>
+          <w:sz w:val="24"/>
+          <w:szCs w:val="24"/>
+        </w:rPr>
+      </w:pPr>
+      <w:r>
+        <w:rPr>
+          <w:rFonts w:ascii="Arial Black" w:hAnsi="Arial Black"/>
+          <w:sz w:val="24"/>
+          <w:szCs w:val="24"/>
+        </w:rPr>
+        <w:drawing>
+          <wp:inline distT="0" distB="0" distL="0" distR="0" wp14:anchorId="459211F6" wp14:editId="7AEEBAA0">
+            <wp:extent cx="5731510" cy="4951095"/>
+            <wp:effectExtent l="0" t="0" r="2540" b="1905"/>
+            <wp:docPr id="2130781171" name="Picture 1"/>
+            <wp:cNvGraphicFramePr>
+              <a:graphicFrameLocks xmlns:a="http://schemas.openxmlformats.org/drawingml/2006/main" noChangeAspect="1"/>
+            </wp:cNvGraphicFramePr>
+            <a:graphic xmlns:a="http://schemas.openxmlformats.org/drawingml/2006/main">
+              <a:graphicData uri="http://schemas.openxmlformats.org/drawingml/2006/picture">
+                <pic:pic xmlns:pic="http://schemas.openxmlformats.org/drawingml/2006/picture">
+                  <pic:nvPicPr>
+                    <pic:cNvPr id="2130781171" name=""/>
+                    <pic:cNvPicPr/>
+                  </pic:nvPicPr>
+                  <pic:blipFill>
+                    <a:blip r:embed="rId6"/>
+                    <a:stretch>
+                      <a:fillRect/>
+                    </a:stretch>
+                  </pic:blipFill>
+                  <pic:spPr>
+                    <a:xfrm>
+                      <a:off x="0" y="0"/>
+                      <a:ext cx="5731510" cy="4951095"/>
+                    </a:xfrm>
+                    <a:prstGeom prst="rect">
+                      <a:avLst/>
+                    </a:prstGeom>
+                  </pic:spPr>
+                </pic:pic>
+              </a:graphicData>
+            </a:graphic>
+          </wp:inline>
+        </w:drawing>
+      </w:r>
+    </w:p>
+    <w:p>
+      <w:pPr>
+        <w:rPr>
+          <w:rFonts w:ascii="Arial Black" w:hAnsi="Arial Black"/>
+          <w:sz w:val="24"/>
+          <w:szCs w:val="24"/>
+        </w:rPr>
+      </w:pPr>
+      <w:r>
+        <w:rPr>
+          <w:rFonts w:ascii="Arial Black" w:hAnsi="Arial Black"/>
+          <w:sz w:val="24"/>
+          <w:szCs w:val="24"/>
+        </w:rPr>
+        <w:lastRenderedPageBreak/>
+        <w:drawing>
+          <wp:inline distT="0" distB="0" distL="0" distR="0" wp14:anchorId="4AFF3B0F" wp14:editId="2605AB51">
+            <wp:extent cx="5731510" cy="4838700"/>
+            <wp:effectExtent l="0" t="0" r="2540" b="0"/>
+            <wp:docPr id="1282677481" name="Picture 1"/>
+            <wp:cNvGraphicFramePr>
+              <a:graphicFrameLocks xmlns:a="http://schemas.openxmlformats.org/drawingml/2006/main" noChangeAspect="1"/>
+            </wp:cNvGraphicFramePr>
+            <a:graphic xmlns:a="http://schemas.openxmlformats.org/drawingml/2006/main">
+              <a:graphicData uri="http://schemas.openxmlformats.org/drawingml/2006/picture">
+                <pic:pic xmlns:pic="http://schemas.openxmlformats.org/drawingml/2006/picture">
+                  <pic:nvPicPr>
+                    <pic:cNvPr id="1282677481" name=""/>
+                    <pic:cNvPicPr/>
+                  </pic:nvPicPr>
+                  <pic:blipFill>
+                    <a:blip r:embed="rId7"/>
+                    <a:stretch>
+                      <a:fillRect/>
+                    </a:stretch>
+                  </pic:blipFill>
+                  <pic:spPr>
+                    <a:xfrm>
+                      <a:off x="0" y="0"/>
+                      <a:ext cx="5731510" cy="4838700"/>
+                    </a:xfrm>
+                    <a:prstGeom prst="rect">
+                      <a:avLst/>
+                    </a:prstGeom>
+                  </pic:spPr>
+                </pic:pic>
+              </a:graphicData>
+            </a:graphic>
+          </wp:inline>
+        </w:drawing>
+      </w:r>
+    </w:p>
+    <w:p>
+      <w:pPr>
+        <w:rPr>
+          <w:rFonts w:ascii="Arial Black" w:hAnsi="Arial Black"/>
+          <w:sz w:val="24"/>
+          <w:szCs w:val="24"/>
+        </w:rPr>
+      </w:pPr>
+      <w:r>
+        <w:rPr>
+          <w:rFonts w:ascii="Arial Black" w:hAnsi="Arial Black"/>
+          <w:sz w:val="24"/>
+          <w:szCs w:val="24"/>
+        </w:rPr>
+        <w:lastRenderedPageBreak/>
+        <w:drawing>
+          <wp:inline distT="0" distB="0" distL="0" distR="0" wp14:anchorId="5EEFB17C" wp14:editId="27C62928">
+            <wp:extent cx="5731510" cy="5165725"/>
+            <wp:effectExtent l="0" t="0" r="2540" b="0"/>
+            <wp:docPr id="1325297083" name="Picture 1"/>
+            <wp:cNvGraphicFramePr>
+              <a:graphicFrameLocks xmlns:a="http://schemas.openxmlformats.org/drawingml/2006/main" noChangeAspect="1"/>
+            </wp:cNvGraphicFramePr>
+            <a:graphic xmlns:a="http://schemas.openxmlformats.org/drawingml/2006/main">
+              <a:graphicData uri="http://schemas.openxmlformats.org/drawingml/2006/picture">
+                <pic:pic xmlns:pic="http://schemas.openxmlformats.org/drawingml/2006/picture">
+                  <pic:nvPicPr>
+                    <pic:cNvPr id="1325297083" name=""/>
+                    <pic:cNvPicPr/>
+                  </pic:nvPicPr>
+                  <pic:blipFill>
+                    <a:blip r:embed="rId8"/>
+                    <a:stretch>
+                      <a:fillRect/>
+                    </a:stretch>
+                  </pic:blipFill>
+                  <pic:spPr>
+                    <a:xfrm>
+                      <a:off x="0" y="0"/>
+                      <a:ext cx="5731510" cy="5165725"/>
+                    </a:xfrm>
+                    <a:prstGeom prst="rect">
+                      <a:avLst/>
+                    </a:prstGeom>
+                  </pic:spPr>
+                </pic:pic>
+              </a:graphicData>
+            </a:graphic>
+          </wp:inline>
+        </w:drawing>
+      </w:r>
+    </w:p>
+    <w:p>
+      <w:pPr>
+        <w:rPr>
+          <w:rFonts w:ascii="Arial Black" w:hAnsi="Arial Black"/>
+          <w:sz w:val="24"/>
+          <w:szCs w:val="24"/>
+        </w:rPr>
+      </w:pPr>
+      <w:r>
+        <w:rPr>
+          <w:rFonts w:ascii="Arial Black" w:hAnsi="Arial Black"/>
+          <w:sz w:val="24"/>
+          <w:szCs w:val="24"/>
+        </w:rPr>
+        <w:lastRenderedPageBreak/>
+        <w:drawing>
+          <wp:inline distT="0" distB="0" distL="0" distR="0" wp14:anchorId="6C6A7019" wp14:editId="7ADBAE14">
+            <wp:extent cx="5731510" cy="5185410"/>
+            <wp:effectExtent l="0" t="0" r="2540" b="0"/>
+            <wp:docPr id="1478632480" name="Picture 1"/>
+            <wp:cNvGraphicFramePr>
+              <a:graphicFrameLocks xmlns:a="http://schemas.openxmlformats.org/drawingml/2006/main" noChangeAspect="1"/>
+            </wp:cNvGraphicFramePr>
+            <a:graphic xmlns:a="http://schemas.openxmlformats.org/drawingml/2006/main">
+              <a:graphicData uri="http://schemas.openxmlformats.org/drawingml/2006/picture">
+                <pic:pic xmlns:pic="http://schemas.openxmlformats.org/drawingml/2006/picture">
+                  <pic:nvPicPr>
+                    <pic:cNvPr id="1478632480" name=""/>
+                    <pic:cNvPicPr/>
+                  </pic:nvPicPr>
+                  <pic:blipFill>
+                    <a:blip r:embed="rId9"/>
+                    <a:stretch>
+                      <a:fillRect/>
+                    </a:stretch>
+                  </pic:blipFill>
+                  <pic:spPr>
+                    <a:xfrm>
+                      <a:off x="0" y="0"/>
+                      <a:ext cx="5731510" cy="5185410"/>
+                    </a:xfrm>
+                    <a:prstGeom prst="rect">
+                      <a:avLst/>
+                    </a:prstGeom>
+                  </pic:spPr>
+                </pic:pic>
+              </a:graphicData>
+            </a:graphic>
+          </wp:inline>
+        </w:drawing>
+      </w:r>
     </w:p>
     <w:sectPr>
       <w:pgSz w:w="11906" w:h="16838"/>

</xml_diff>

<commit_message>
Menambahkan link Trello & link GitHub
</commit_message>
<xml_diff>
--- a/Turu.docx
+++ b/Turu.docx
@@ -13748,6 +13748,106 @@
           </wp:inline>
         </w:drawing>
       </w:r>
+    </w:p>
+    <w:p>
+      <w:pPr>
+        <w:rPr>
+          <w:rFonts w:ascii="Arial Black" w:hAnsi="Arial Black"/>
+          <w:sz w:val="24"/>
+          <w:szCs w:val="24"/>
+        </w:rPr>
+      </w:pPr>
+    </w:p>
+    <w:p>
+      <w:pPr>
+        <w:rPr>
+          <w:rFonts w:ascii="Arial Black" w:hAnsi="Arial Black"/>
+          <w:sz w:val="36"/>
+          <w:szCs w:val="36"/>
+        </w:rPr>
+      </w:pPr>
+      <w:r>
+        <w:rPr>
+          <w:rFonts w:ascii="Arial Black" w:hAnsi="Arial Black"/>
+          <w:sz w:val="36"/>
+          <w:szCs w:val="36"/>
+        </w:rPr>
+        <w:t xml:space="preserve">Link </w:t>
+      </w:r>
+      <w:r>
+        <w:rPr>
+          <w:rFonts w:ascii="Arial Black" w:hAnsi="Arial Black"/>
+          <w:sz w:val="36"/>
+          <w:szCs w:val="36"/>
+        </w:rPr>
+        <w:t>Trello:</w:t>
+      </w:r>
+    </w:p>
+    <w:p>
+      <w:pPr>
+        <w:rPr>
+          <w:rFonts w:ascii="Arial Black" w:hAnsi="Arial Black"/>
+          <w:sz w:val="36"/>
+          <w:szCs w:val="36"/>
+        </w:rPr>
+      </w:pPr>
+      <w:hyperlink r:id="rId10" w:history="1">
+        <w:r>
+          <w:rPr>
+            <w:rStyle w:val="Hyperlink"/>
+            <w:rFonts w:ascii="Arial Black" w:hAnsi="Arial Black"/>
+            <w:sz w:val="36"/>
+            <w:szCs w:val="36"/>
+          </w:rPr>
+          <w:t>https://trello.com/b/MvuBpRQy/scrum-board</w:t>
+        </w:r>
+      </w:hyperlink>
+    </w:p>
+    <w:p>
+      <w:pPr>
+        <w:rPr>
+          <w:rFonts w:ascii="Arial Black" w:hAnsi="Arial Black"/>
+          <w:sz w:val="36"/>
+          <w:szCs w:val="36"/>
+        </w:rPr>
+      </w:pPr>
+      <w:r>
+        <w:rPr>
+          <w:rFonts w:ascii="Arial Black" w:hAnsi="Arial Black"/>
+          <w:sz w:val="36"/>
+          <w:szCs w:val="36"/>
+        </w:rPr>
+        <w:t>Link GitHub:</w:t>
+      </w:r>
+    </w:p>
+    <w:p>
+      <w:pPr>
+        <w:rPr>
+          <w:rFonts w:ascii="Arial Black" w:hAnsi="Arial Black"/>
+          <w:sz w:val="36"/>
+          <w:szCs w:val="36"/>
+        </w:rPr>
+      </w:pPr>
+      <w:hyperlink r:id="rId11" w:history="1">
+        <w:r>
+          <w:rPr>
+            <w:rStyle w:val="Hyperlink"/>
+            <w:rFonts w:ascii="Arial Black" w:hAnsi="Arial Black"/>
+            <w:sz w:val="36"/>
+            <w:szCs w:val="36"/>
+          </w:rPr>
+          <w:t>https://github.com/briantanata/Turu</w:t>
+        </w:r>
+      </w:hyperlink>
+    </w:p>
+    <w:p>
+      <w:pPr>
+        <w:rPr>
+          <w:rFonts w:ascii="Arial Black" w:hAnsi="Arial Black"/>
+          <w:sz w:val="36"/>
+          <w:szCs w:val="36"/>
+        </w:rPr>
+      </w:pPr>
     </w:p>
     <w:sectPr>
       <w:pgSz w:w="11906" w:h="16838"/>
@@ -14382,6 +14482,29 @@
       </w:tblCellMar>
     </w:tblPr>
   </w:style>
+  <w:style w:type="character" w:styleId="Hyperlink">
+    <w:name w:val="Hyperlink"/>
+    <w:basedOn w:val="DefaultParagraphFont"/>
+    <w:uiPriority w:val="99"/>
+    <w:unhideWhenUsed/>
+    <w:rsid w:val="003C6AEA"/>
+    <w:rPr>
+      <w:color w:val="0563C1" w:themeColor="hyperlink"/>
+      <w:u w:val="single"/>
+    </w:rPr>
+  </w:style>
+  <w:style w:type="character" w:styleId="UnresolvedMention">
+    <w:name w:val="Unresolved Mention"/>
+    <w:basedOn w:val="DefaultParagraphFont"/>
+    <w:uiPriority w:val="99"/>
+    <w:semiHidden/>
+    <w:unhideWhenUsed/>
+    <w:rsid w:val="003C6AEA"/>
+    <w:rPr>
+      <w:color w:val="605E5C"/>
+      <w:shd w:val="clear" w:color="auto" w:fill="E1DFDD"/>
+    </w:rPr>
+  </w:style>
 </w:styles>
 </file>
 

</xml_diff>